<commit_message>
Definição das primeiras ideias
</commit_message>
<xml_diff>
--- a/P.I. Inovador/Documentacao.docx
+++ b/P.I. Inovador/Documentacao.docx
@@ -1,35 +1,43 @@
 
 <file path=word/document.xml><?xml version="1.0" encoding="utf-8"?>
-<w:document xmlns:wpc="http://schemas.microsoft.com/office/word/2010/wordprocessingCanvas" xmlns:cx="http://schemas.microsoft.com/office/drawing/2014/chartex" xmlns:mc="http://schemas.openxmlformats.org/markup-compatibility/2006" xmlns:o="urn:schemas-microsoft-com:office:office" xmlns:r="http://schemas.openxmlformats.org/officeDocument/2006/relationships" xmlns:m="http://schemas.openxmlformats.org/officeDocument/2006/math" xmlns:v="urn:schemas-microsoft-com:vml" xmlns:wp14="http://schemas.microsoft.com/office/word/2010/wordprocessingDrawing" xmlns:wp="http://schemas.openxmlformats.org/drawingml/2006/wordprocessingDrawing" xmlns:w10="urn:schemas-microsoft-com:office:word" xmlns:w="http://schemas.openxmlformats.org/wordprocessingml/2006/main" xmlns:w14="http://schemas.microsoft.com/office/word/2010/wordml" xmlns:w15="http://schemas.microsoft.com/office/word/2012/wordml" xmlns:w16se="http://schemas.microsoft.com/office/word/2015/wordml/symex" xmlns:wpg="http://schemas.microsoft.com/office/word/2010/wordprocessingGroup" xmlns:wpi="http://schemas.microsoft.com/office/word/2010/wordprocessingInk" xmlns:wne="http://schemas.microsoft.com/office/word/2006/wordml" xmlns:wps="http://schemas.microsoft.com/office/word/2010/wordprocessingShape" mc:Ignorable="w14 w15 w16se wp14">
+<w:document xmlns:wpc="http://schemas.microsoft.com/office/word/2010/wordprocessingCanvas" xmlns:cx="http://schemas.microsoft.com/office/drawing/2014/chartex" xmlns:cx1="http://schemas.microsoft.com/office/drawing/2015/9/8/chartex" xmlns:cx2="http://schemas.microsoft.com/office/drawing/2015/10/21/chartex" xmlns:cx3="http://schemas.microsoft.com/office/drawing/2016/5/9/chartex" xmlns:cx4="http://schemas.microsoft.com/office/drawing/2016/5/10/chartex" xmlns:cx5="http://schemas.microsoft.com/office/drawing/2016/5/11/chartex" xmlns:cx6="http://schemas.microsoft.com/office/drawing/2016/5/12/chartex" xmlns:cx7="http://schemas.microsoft.com/office/drawing/2016/5/13/chartex" xmlns:cx8="http://schemas.microsoft.com/office/drawing/2016/5/14/chartex" xmlns:mc="http://schemas.openxmlformats.org/markup-compatibility/2006" xmlns:aink="http://schemas.microsoft.com/office/drawing/2016/ink" xmlns:am3d="http://schemas.microsoft.com/office/drawing/2017/model3d" xmlns:o="urn:schemas-microsoft-com:office:office" xmlns:r="http://schemas.openxmlformats.org/officeDocument/2006/relationships" xmlns:m="http://schemas.openxmlformats.org/officeDocument/2006/math" xmlns:v="urn:schemas-microsoft-com:vml" xmlns:wp14="http://schemas.microsoft.com/office/word/2010/wordprocessingDrawing" xmlns:wp="http://schemas.openxmlformats.org/drawingml/2006/wordprocessingDrawing" xmlns:w10="urn:schemas-microsoft-com:office:word" xmlns:w="http://schemas.openxmlformats.org/wordprocessingml/2006/main" xmlns:w14="http://schemas.microsoft.com/office/word/2010/wordml" xmlns:w15="http://schemas.microsoft.com/office/word/2012/wordml" xmlns:w16cid="http://schemas.microsoft.com/office/word/2016/wordml/cid" xmlns:w16se="http://schemas.microsoft.com/office/word/2015/wordml/symex" xmlns:wpg="http://schemas.microsoft.com/office/word/2010/wordprocessingGroup" xmlns:wpi="http://schemas.microsoft.com/office/word/2010/wordprocessingInk" xmlns:wne="http://schemas.microsoft.com/office/word/2006/wordml" xmlns:wps="http://schemas.microsoft.com/office/word/2010/wordprocessingShape" mc:Ignorable="w14 w15 w16se w16cid wp14">
   <w:body>
     <w:p>
       <w:pPr>
         <w:jc w:val="center"/>
         <w:rPr>
+          <w:rFonts w:ascii="Arial" w:hAnsi="Arial" w:cs="Arial"/>
           <w:b/>
           <w:sz w:val="32"/>
         </w:rPr>
       </w:pPr>
       <w:r>
         <w:rPr>
+          <w:rFonts w:ascii="Arial" w:hAnsi="Arial" w:cs="Arial"/>
           <w:b/>
           <w:sz w:val="32"/>
         </w:rPr>
-        <w:t>PROJETO INTEGRADOR:</w:t>
-      </w:r>
+        <w:t>PROJETO INTEGRADOR</w:t>
+      </w:r>
+      <w:bookmarkStart w:id="0" w:name="_GoBack"/>
+      <w:bookmarkEnd w:id="0"/>
     </w:p>
     <w:p>
       <w:pPr>
         <w:jc w:val="center"/>
         <w:rPr>
+          <w:rFonts w:ascii="Arial" w:hAnsi="Arial" w:cs="Arial"/>
           <w:b/>
-          <w:sz w:val="32"/>
-        </w:rPr>
-      </w:pPr>
-      <w:r>
-        <w:rPr>
+          <w:sz w:val="24"/>
+          <w:szCs w:val="24"/>
+        </w:rPr>
+      </w:pPr>
+      <w:r>
+        <w:rPr>
+          <w:rFonts w:ascii="Arial" w:hAnsi="Arial" w:cs="Arial"/>
           <w:b/>
-          <w:sz w:val="32"/>
+          <w:sz w:val="24"/>
+          <w:szCs w:val="24"/>
         </w:rPr>
         <w:t>PRODUTO INOVADOR</w:t>
       </w:r>
@@ -50,28 +58,64 @@
           <w:numId w:val="1"/>
         </w:numPr>
         <w:rPr>
-          <w:sz w:val="32"/>
-        </w:rPr>
-      </w:pPr>
-      <w:r>
-        <w:rPr>
-          <w:b/>
-          <w:sz w:val="32"/>
+          <w:rFonts w:ascii="Arial" w:hAnsi="Arial" w:cs="Arial"/>
+          <w:bCs/>
+          <w:sz w:val="24"/>
+          <w:szCs w:val="24"/>
+        </w:rPr>
+      </w:pPr>
+      <w:r>
+        <w:rPr>
+          <w:rFonts w:ascii="Arial" w:hAnsi="Arial" w:cs="Arial"/>
+          <w:bCs/>
+          <w:sz w:val="24"/>
+          <w:szCs w:val="24"/>
         </w:rPr>
         <w:t>TEMA:</w:t>
       </w:r>
       <w:r>
         <w:rPr>
+          <w:bCs/>
           <w:sz w:val="32"/>
         </w:rPr>
         <w:t xml:space="preserve"> </w:t>
       </w:r>
       <w:r>
         <w:rPr>
-          <w:sz w:val="32"/>
-        </w:rPr>
-        <w:t>Aplicativo de Estudo;</w:t>
-      </w:r>
+          <w:rFonts w:ascii="Arial" w:hAnsi="Arial" w:cs="Arial"/>
+          <w:bCs/>
+          <w:sz w:val="24"/>
+          <w:szCs w:val="24"/>
+        </w:rPr>
+        <w:t>Ed</w:t>
+      </w:r>
+      <w:r>
+        <w:rPr>
+          <w:rFonts w:ascii="Arial" w:hAnsi="Arial" w:cs="Arial"/>
+          <w:bCs/>
+          <w:sz w:val="24"/>
+          <w:szCs w:val="24"/>
+        </w:rPr>
+        <w:t>ucacional</w:t>
+      </w:r>
+      <w:r>
+        <w:rPr>
+          <w:rFonts w:ascii="Arial" w:hAnsi="Arial" w:cs="Arial"/>
+          <w:bCs/>
+          <w:sz w:val="24"/>
+          <w:szCs w:val="24"/>
+        </w:rPr>
+        <w:t>;</w:t>
+      </w:r>
+    </w:p>
+    <w:p>
+      <w:pPr>
+        <w:pStyle w:val="PargrafodaLista"/>
+        <w:rPr>
+          <w:bCs/>
+          <w:sz w:val="32"/>
+        </w:rPr>
+      </w:pPr>
     </w:p>
     <w:p>
       <w:pPr>
@@ -81,16 +125,39 @@
           <w:numId w:val="1"/>
         </w:numPr>
         <w:rPr>
-          <w:sz w:val="32"/>
-        </w:rPr>
-      </w:pPr>
-      <w:r>
-        <w:rPr>
-          <w:b/>
-          <w:sz w:val="32"/>
+          <w:rFonts w:ascii="Arial" w:hAnsi="Arial" w:cs="Arial"/>
+          <w:bCs/>
+          <w:sz w:val="24"/>
+          <w:szCs w:val="24"/>
+        </w:rPr>
+      </w:pPr>
+      <w:r>
+        <w:rPr>
+          <w:rFonts w:ascii="Arial" w:hAnsi="Arial" w:cs="Arial"/>
+          <w:bCs/>
+          <w:sz w:val="24"/>
+          <w:szCs w:val="24"/>
         </w:rPr>
         <w:t>RECURSOS:</w:t>
       </w:r>
+      <w:r>
+        <w:rPr>
+          <w:rFonts w:ascii="Arial" w:hAnsi="Arial" w:cs="Arial"/>
+          <w:bCs/>
+          <w:sz w:val="24"/>
+          <w:szCs w:val="24"/>
+        </w:rPr>
+        <w:t xml:space="preserve"> </w:t>
+      </w:r>
+    </w:p>
+    <w:p>
+      <w:pPr>
+        <w:pStyle w:val="PargrafodaLista"/>
+        <w:rPr>
+          <w:bCs/>
+          <w:sz w:val="32"/>
+        </w:rPr>
+      </w:pPr>
     </w:p>
     <w:p>
       <w:pPr>
@@ -100,16 +167,53 @@
           <w:numId w:val="1"/>
         </w:numPr>
         <w:rPr>
-          <w:sz w:val="32"/>
-        </w:rPr>
-      </w:pPr>
-      <w:r>
-        <w:rPr>
-          <w:b/>
-          <w:sz w:val="32"/>
-        </w:rPr>
-        <w:t>POLÍTICAS DE NEGÓCIOS:</w:t>
-      </w:r>
+          <w:rFonts w:ascii="Arial" w:hAnsi="Arial" w:cs="Arial"/>
+          <w:bCs/>
+          <w:sz w:val="24"/>
+          <w:szCs w:val="24"/>
+        </w:rPr>
+      </w:pPr>
+      <w:r>
+        <w:rPr>
+          <w:rFonts w:ascii="Arial" w:hAnsi="Arial" w:cs="Arial"/>
+          <w:bCs/>
+          <w:sz w:val="24"/>
+          <w:szCs w:val="24"/>
+        </w:rPr>
+        <w:t>POLÍTICAS DE NEGÓCIOS</w:t>
+      </w:r>
+      <w:r>
+        <w:rPr>
+          <w:bCs/>
+          <w:sz w:val="32"/>
+        </w:rPr>
+        <w:t>:</w:t>
+      </w:r>
+      <w:r>
+        <w:rPr>
+          <w:bCs/>
+          <w:sz w:val="32"/>
+        </w:rPr>
+        <w:t xml:space="preserve"> </w:t>
+      </w:r>
+      <w:r>
+        <w:rPr>
+          <w:rFonts w:ascii="Arial" w:hAnsi="Arial" w:cs="Arial"/>
+          <w:bCs/>
+          <w:sz w:val="24"/>
+          <w:szCs w:val="24"/>
+        </w:rPr>
+        <w:t>Plataforma grátis, onde a receita é gerada através de propaganda dentro da plataforma;</w:t>
+      </w:r>
+    </w:p>
+    <w:p>
+      <w:pPr>
+        <w:pStyle w:val="PargrafodaLista"/>
+        <w:rPr>
+          <w:bCs/>
+          <w:sz w:val="32"/>
+        </w:rPr>
+      </w:pPr>
     </w:p>
     <w:p>
       <w:pPr>
@@ -119,16 +223,62 @@
           <w:numId w:val="1"/>
         </w:numPr>
         <w:rPr>
-          <w:sz w:val="32"/>
-        </w:rPr>
-      </w:pPr>
-      <w:r>
-        <w:rPr>
-          <w:b/>
-          <w:sz w:val="32"/>
+          <w:bCs/>
+          <w:sz w:val="32"/>
+        </w:rPr>
+      </w:pPr>
+      <w:r>
+        <w:rPr>
+          <w:rFonts w:ascii="Arial" w:hAnsi="Arial" w:cs="Arial"/>
+          <w:bCs/>
+          <w:sz w:val="24"/>
+          <w:szCs w:val="24"/>
         </w:rPr>
         <w:t>PROBLEMÁTICAS E TEMAS ESCOLHIDOS:</w:t>
       </w:r>
+      <w:r>
+        <w:rPr>
+          <w:bCs/>
+          <w:sz w:val="32"/>
+        </w:rPr>
+        <w:t xml:space="preserve"> </w:t>
+      </w:r>
+      <w:r>
+        <w:rPr>
+          <w:rFonts w:ascii="Arial" w:hAnsi="Arial" w:cs="Arial"/>
+          <w:bCs/>
+          <w:sz w:val="24"/>
+          <w:szCs w:val="24"/>
+        </w:rPr>
+        <w:t>Falta variedade de perfis estudantis (Vestibulandos, Concurseiros, etc) dentro das plataformas de estudo</w:t>
+      </w:r>
+      <w:r>
+        <w:rPr>
+          <w:rFonts w:ascii="Arial" w:hAnsi="Arial" w:cs="Arial"/>
+          <w:bCs/>
+          <w:sz w:val="24"/>
+          <w:szCs w:val="24"/>
+        </w:rPr>
+        <w:t>. A nossa proposta é trazer uma apresentação personalizada, já voltada para determinado perfil de estudante.</w:t>
+      </w:r>
+    </w:p>
+    <w:p>
+      <w:pPr>
+        <w:pStyle w:val="PargrafodaLista"/>
+        <w:rPr>
+          <w:bCs/>
+          <w:sz w:val="32"/>
+        </w:rPr>
+      </w:pPr>
+    </w:p>
+    <w:p>
+      <w:pPr>
+        <w:pStyle w:val="PargrafodaLista"/>
+        <w:rPr>
+          <w:bCs/>
+          <w:sz w:val="32"/>
+        </w:rPr>
+      </w:pPr>
     </w:p>
     <w:p>
       <w:pPr>
@@ -138,16 +288,146 @@
           <w:numId w:val="1"/>
         </w:numPr>
         <w:rPr>
-          <w:sz w:val="32"/>
-        </w:rPr>
-      </w:pPr>
-      <w:r>
-        <w:rPr>
-          <w:b/>
-          <w:sz w:val="32"/>
+          <w:rFonts w:ascii="Arial" w:hAnsi="Arial" w:cs="Arial"/>
+          <w:bCs/>
+          <w:sz w:val="24"/>
+          <w:szCs w:val="24"/>
+        </w:rPr>
+      </w:pPr>
+      <w:r>
+        <w:rPr>
+          <w:rFonts w:ascii="Arial" w:hAnsi="Arial" w:cs="Arial"/>
+          <w:bCs/>
+          <w:sz w:val="24"/>
+          <w:szCs w:val="24"/>
         </w:rPr>
         <w:t>GRUPOS E ELEMENTOS DE CADA GRUPO:</w:t>
       </w:r>
+    </w:p>
+    <w:p>
+      <w:pPr>
+        <w:pStyle w:val="PargrafodaLista"/>
+        <w:numPr>
+          <w:ilvl w:val="1"/>
+          <w:numId w:val="1"/>
+        </w:numPr>
+        <w:rPr>
+          <w:bCs/>
+          <w:sz w:val="32"/>
+        </w:rPr>
+      </w:pPr>
+      <w:r>
+        <w:rPr>
+          <w:bCs/>
+          <w:sz w:val="32"/>
+        </w:rPr>
+        <w:t xml:space="preserve">Vestibulando: </w:t>
+      </w:r>
+      <w:r>
+        <w:rPr>
+          <w:rFonts w:ascii="Arial" w:hAnsi="Arial" w:cs="Arial"/>
+          <w:bCs/>
+          <w:sz w:val="24"/>
+          <w:szCs w:val="24"/>
+        </w:rPr>
+        <w:t>Foco em matérias do ensino médio e específicas para determinados cursos/instituições como medicina, engenharias, UERJ, FUVEST e ENEM.</w:t>
+      </w:r>
+    </w:p>
+    <w:p>
+      <w:pPr>
+        <w:pStyle w:val="PargrafodaLista"/>
+        <w:numPr>
+          <w:ilvl w:val="1"/>
+          <w:numId w:val="1"/>
+        </w:numPr>
+        <w:rPr>
+          <w:bCs/>
+          <w:sz w:val="32"/>
+        </w:rPr>
+      </w:pPr>
+      <w:r>
+        <w:rPr>
+          <w:bCs/>
+          <w:sz w:val="32"/>
+        </w:rPr>
+        <w:t xml:space="preserve">Concurseiro: </w:t>
+      </w:r>
+      <w:r>
+        <w:rPr>
+          <w:rFonts w:ascii="Arial" w:hAnsi="Arial" w:cs="Arial"/>
+          <w:bCs/>
+          <w:sz w:val="24"/>
+          <w:szCs w:val="24"/>
+        </w:rPr>
+        <w:t xml:space="preserve">Liberdade para o aluno escolher, de forma personalizada, quais </w:t>
+      </w:r>
+      <w:proofErr w:type="gramStart"/>
+      <w:r>
+        <w:rPr>
+          <w:rFonts w:ascii="Arial" w:hAnsi="Arial" w:cs="Arial"/>
+          <w:bCs/>
+          <w:sz w:val="24"/>
+          <w:szCs w:val="24"/>
+        </w:rPr>
+        <w:t>disciplinas e conteúdos irá</w:t>
+      </w:r>
+      <w:proofErr w:type="gramEnd"/>
+      <w:r>
+        <w:rPr>
+          <w:rFonts w:ascii="Arial" w:hAnsi="Arial" w:cs="Arial"/>
+          <w:bCs/>
+          <w:sz w:val="24"/>
+          <w:szCs w:val="24"/>
+        </w:rPr>
+        <w:t xml:space="preserve"> estudar voltado para o concurso pretendido pelo aluno.</w:t>
+      </w:r>
+    </w:p>
+    <w:p>
+      <w:pPr>
+        <w:pStyle w:val="PargrafodaLista"/>
+        <w:numPr>
+          <w:ilvl w:val="1"/>
+          <w:numId w:val="1"/>
+        </w:numPr>
+        <w:rPr>
+          <w:bCs/>
+          <w:sz w:val="32"/>
+        </w:rPr>
+      </w:pPr>
+      <w:r>
+        <w:rPr>
+          <w:bCs/>
+          <w:sz w:val="32"/>
+        </w:rPr>
+        <w:t xml:space="preserve">Personalizado: </w:t>
+      </w:r>
+      <w:r>
+        <w:rPr>
+          <w:rFonts w:ascii="Arial" w:hAnsi="Arial" w:cs="Arial"/>
+          <w:bCs/>
+          <w:sz w:val="24"/>
+          <w:szCs w:val="24"/>
+        </w:rPr>
+        <w:t xml:space="preserve">O Aluno tem total liberdade para personalizar o perfil conforme sua necessidade e interesse. Ideal para aqueles que ainda não decidiram o alvo </w:t>
+      </w:r>
+      <w:r>
+        <w:rPr>
+          <w:rFonts w:ascii="Arial" w:hAnsi="Arial" w:cs="Arial"/>
+          <w:bCs/>
+          <w:sz w:val="24"/>
+          <w:szCs w:val="24"/>
+        </w:rPr>
+        <w:t>a ser alcançado, mas não querem ficar parados.</w:t>
+      </w:r>
+    </w:p>
+    <w:p>
+      <w:pPr>
+        <w:pStyle w:val="PargrafodaLista"/>
+        <w:rPr>
+          <w:bCs/>
+          <w:sz w:val="32"/>
+        </w:rPr>
+      </w:pPr>
     </w:p>
     <w:p>
       <w:pPr>
@@ -157,26 +437,82 @@
           <w:numId w:val="1"/>
         </w:numPr>
         <w:rPr>
-          <w:sz w:val="32"/>
-        </w:rPr>
-      </w:pPr>
-      <w:r>
-        <w:rPr>
-          <w:b/>
-          <w:sz w:val="32"/>
-        </w:rPr>
-        <w:t xml:space="preserve">GITHUB E TRATAMENTO DE FUNÇÕES: </w:t>
-      </w:r>
-      <w:r>
-        <w:rPr>
-          <w:b/>
-          <w:sz w:val="32"/>
-          <w:highlight w:val="yellow"/>
-        </w:rPr>
-        <w:t>DEFINDOS.</w:t>
-      </w:r>
-      <w:bookmarkStart w:id="0" w:name="_GoBack"/>
-      <w:bookmarkEnd w:id="0"/>
+          <w:bCs/>
+          <w:sz w:val="32"/>
+        </w:rPr>
+      </w:pPr>
+      <w:r>
+        <w:rPr>
+          <w:rFonts w:ascii="Arial" w:hAnsi="Arial" w:cs="Arial"/>
+          <w:bCs/>
+          <w:sz w:val="24"/>
+          <w:szCs w:val="24"/>
+        </w:rPr>
+        <w:t>GITHUB</w:t>
+      </w:r>
+      <w:r>
+        <w:rPr>
+          <w:rFonts w:ascii="Arial" w:hAnsi="Arial" w:cs="Arial"/>
+          <w:bCs/>
+          <w:sz w:val="24"/>
+          <w:szCs w:val="24"/>
+        </w:rPr>
+        <w:t>:</w:t>
+      </w:r>
+      <w:r>
+        <w:rPr>
+          <w:bCs/>
+          <w:sz w:val="32"/>
+        </w:rPr>
+        <w:t xml:space="preserve"> </w:t>
+      </w:r>
+      <w:hyperlink r:id="rId5" w:history="1">
+        <w:r>
+          <w:rPr>
+            <w:rStyle w:val="Hyperlink"/>
+            <w:bCs/>
+          </w:rPr>
+          <w:t>https://github.com/LuizGuaycurus/Projeto-Integrador</w:t>
+        </w:r>
+      </w:hyperlink>
+    </w:p>
+    <w:p>
+      <w:pPr>
+        <w:pStyle w:val="PargrafodaLista"/>
+        <w:numPr>
+          <w:ilvl w:val="0"/>
+          <w:numId w:val="1"/>
+        </w:numPr>
+        <w:rPr>
+          <w:bCs/>
+          <w:sz w:val="32"/>
+        </w:rPr>
+      </w:pPr>
+      <w:r>
+        <w:rPr>
+          <w:rFonts w:ascii="Arial" w:hAnsi="Arial" w:cs="Arial"/>
+          <w:bCs/>
+          <w:sz w:val="24"/>
+          <w:szCs w:val="24"/>
+        </w:rPr>
+        <w:t>TRATAMENTO DE FUNÇÕES:</w:t>
+      </w:r>
+      <w:r>
+        <w:rPr>
+          <w:bCs/>
+          <w:sz w:val="32"/>
+        </w:rPr>
+        <w:t xml:space="preserve"> </w:t>
+      </w:r>
+      <w:hyperlink r:id="rId6" w:history="1">
+        <w:r>
+          <w:rPr>
+            <w:rStyle w:val="Hyperlink"/>
+            <w:bCs/>
+          </w:rPr>
+          <w:t>https://github.com/LuizGuaycurus/Projeto-Integrador/projects/1</w:t>
+        </w:r>
+      </w:hyperlink>
     </w:p>
     <w:p>
       <w:pPr>
@@ -197,11 +533,11 @@
 </file>
 
 <file path=word/numbering.xml><?xml version="1.0" encoding="utf-8"?>
-<w:numbering xmlns:wpc="http://schemas.microsoft.com/office/word/2010/wordprocessingCanvas" xmlns:cx="http://schemas.microsoft.com/office/drawing/2014/chartex" xmlns:mc="http://schemas.openxmlformats.org/markup-compatibility/2006" xmlns:o="urn:schemas-microsoft-com:office:office" xmlns:r="http://schemas.openxmlformats.org/officeDocument/2006/relationships" xmlns:m="http://schemas.openxmlformats.org/officeDocument/2006/math" xmlns:v="urn:schemas-microsoft-com:vml" xmlns:wp14="http://schemas.microsoft.com/office/word/2010/wordprocessingDrawing" xmlns:wp="http://schemas.openxmlformats.org/drawingml/2006/wordprocessingDrawing" xmlns:w10="urn:schemas-microsoft-com:office:word" xmlns:w="http://schemas.openxmlformats.org/wordprocessingml/2006/main" xmlns:w14="http://schemas.microsoft.com/office/word/2010/wordml" xmlns:w15="http://schemas.microsoft.com/office/word/2012/wordml" xmlns:w16se="http://schemas.microsoft.com/office/word/2015/wordml/symex" xmlns:wpg="http://schemas.microsoft.com/office/word/2010/wordprocessingGroup" xmlns:wpi="http://schemas.microsoft.com/office/word/2010/wordprocessingInk" xmlns:wne="http://schemas.microsoft.com/office/word/2006/wordml" xmlns:wps="http://schemas.microsoft.com/office/word/2010/wordprocessingShape" mc:Ignorable="w14 w15 w16se wp14">
+<w:numbering xmlns:wpc="http://schemas.microsoft.com/office/word/2010/wordprocessingCanvas" xmlns:cx="http://schemas.microsoft.com/office/drawing/2014/chartex" xmlns:cx1="http://schemas.microsoft.com/office/drawing/2015/9/8/chartex" xmlns:cx2="http://schemas.microsoft.com/office/drawing/2015/10/21/chartex" xmlns:cx3="http://schemas.microsoft.com/office/drawing/2016/5/9/chartex" xmlns:cx4="http://schemas.microsoft.com/office/drawing/2016/5/10/chartex" xmlns:cx5="http://schemas.microsoft.com/office/drawing/2016/5/11/chartex" xmlns:cx6="http://schemas.microsoft.com/office/drawing/2016/5/12/chartex" xmlns:cx7="http://schemas.microsoft.com/office/drawing/2016/5/13/chartex" xmlns:cx8="http://schemas.microsoft.com/office/drawing/2016/5/14/chartex" xmlns:mc="http://schemas.openxmlformats.org/markup-compatibility/2006" xmlns:aink="http://schemas.microsoft.com/office/drawing/2016/ink" xmlns:am3d="http://schemas.microsoft.com/office/drawing/2017/model3d" xmlns:o="urn:schemas-microsoft-com:office:office" xmlns:r="http://schemas.openxmlformats.org/officeDocument/2006/relationships" xmlns:m="http://schemas.openxmlformats.org/officeDocument/2006/math" xmlns:v="urn:schemas-microsoft-com:vml" xmlns:wp14="http://schemas.microsoft.com/office/word/2010/wordprocessingDrawing" xmlns:wp="http://schemas.openxmlformats.org/drawingml/2006/wordprocessingDrawing" xmlns:w10="urn:schemas-microsoft-com:office:word" xmlns:w="http://schemas.openxmlformats.org/wordprocessingml/2006/main" xmlns:w14="http://schemas.microsoft.com/office/word/2010/wordml" xmlns:w15="http://schemas.microsoft.com/office/word/2012/wordml" xmlns:w16cid="http://schemas.microsoft.com/office/word/2016/wordml/cid" xmlns:w16se="http://schemas.microsoft.com/office/word/2015/wordml/symex" xmlns:wpg="http://schemas.microsoft.com/office/word/2010/wordprocessingGroup" xmlns:wpi="http://schemas.microsoft.com/office/word/2010/wordprocessingInk" xmlns:wne="http://schemas.microsoft.com/office/word/2006/wordml" xmlns:wps="http://schemas.microsoft.com/office/word/2010/wordprocessingShape" mc:Ignorable="w14 w15 w16se w16cid wp14">
   <w:abstractNum w:abstractNumId="0" w15:restartNumberingAfterBreak="0">
     <w:nsid w:val="5B0B0BA8"/>
     <w:multiLevelType w:val="hybridMultilevel"/>
-    <w:tmpl w:val="CA8C0B18"/>
+    <w:tmpl w:val="235CD0EC"/>
     <w:lvl w:ilvl="0" w:tplc="04160001">
       <w:start w:val="1"/>
       <w:numFmt w:val="bullet"/>
@@ -214,7 +550,7 @@
         <w:rFonts w:ascii="Symbol" w:hAnsi="Symbol" w:hint="default"/>
       </w:rPr>
     </w:lvl>
-    <w:lvl w:ilvl="1" w:tplc="04160003" w:tentative="1">
+    <w:lvl w:ilvl="1" w:tplc="04160003">
       <w:start w:val="1"/>
       <w:numFmt w:val="bullet"/>
       <w:lvlText w:val="o"/>
@@ -318,7 +654,7 @@
 </file>
 
 <file path=word/styles.xml><?xml version="1.0" encoding="utf-8"?>
-<w:styles xmlns:mc="http://schemas.openxmlformats.org/markup-compatibility/2006" xmlns:r="http://schemas.openxmlformats.org/officeDocument/2006/relationships" xmlns:w="http://schemas.openxmlformats.org/wordprocessingml/2006/main" xmlns:w14="http://schemas.microsoft.com/office/word/2010/wordml" xmlns:w15="http://schemas.microsoft.com/office/word/2012/wordml" xmlns:w16se="http://schemas.microsoft.com/office/word/2015/wordml/symex" mc:Ignorable="w14 w15 w16se">
+<w:styles xmlns:mc="http://schemas.openxmlformats.org/markup-compatibility/2006" xmlns:r="http://schemas.openxmlformats.org/officeDocument/2006/relationships" xmlns:w="http://schemas.openxmlformats.org/wordprocessingml/2006/main" xmlns:w14="http://schemas.microsoft.com/office/word/2010/wordml" xmlns:w15="http://schemas.microsoft.com/office/word/2012/wordml" xmlns:w16cid="http://schemas.microsoft.com/office/word/2016/wordml/cid" xmlns:w16se="http://schemas.microsoft.com/office/word/2015/wordml/symex" mc:Ignorable="w14 w15 w16se w16cid">
   <w:docDefaults>
     <w:rPrDefault>
       <w:rPr>
@@ -334,7 +670,7 @@
       </w:pPr>
     </w:pPrDefault>
   </w:docDefaults>
-  <w:latentStyles w:defLockedState="0" w:defUIPriority="99" w:defSemiHidden="0" w:defUnhideWhenUsed="0" w:defQFormat="0" w:count="371">
+  <w:latentStyles w:defLockedState="0" w:defUIPriority="99" w:defSemiHidden="0" w:defUnhideWhenUsed="0" w:defQFormat="0" w:count="377">
     <w:lsdException w:name="Normal" w:uiPriority="0" w:qFormat="1"/>
     <w:lsdException w:name="heading 1" w:uiPriority="9" w:qFormat="1"/>
     <w:lsdException w:name="heading 2" w:semiHidden="1" w:uiPriority="9" w:unhideWhenUsed="1" w:qFormat="1"/>
@@ -482,11 +818,8 @@
     <w:lsdException w:name="Table 3D effects 3" w:semiHidden="1" w:unhideWhenUsed="1"/>
     <w:lsdException w:name="Table Contemporary" w:semiHidden="1" w:unhideWhenUsed="1"/>
     <w:lsdException w:name="Table Elegant" w:semiHidden="1" w:unhideWhenUsed="1"/>
-    <w:lsdException w:name="Table Professional" w:semiHidden="1" w:unhideWhenUsed="1"/>
     <w:lsdException w:name="Table Subtle 1" w:semiHidden="1" w:unhideWhenUsed="1"/>
     <w:lsdException w:name="Table Subtle 2" w:semiHidden="1" w:unhideWhenUsed="1"/>
-    <w:lsdException w:name="Table Web 1" w:semiHidden="1" w:unhideWhenUsed="1"/>
-    <w:lsdException w:name="Table Web 2" w:semiHidden="1" w:unhideWhenUsed="1"/>
     <w:lsdException w:name="Table Web 3" w:semiHidden="1" w:unhideWhenUsed="1"/>
     <w:lsdException w:name="Balloon Text" w:semiHidden="1" w:unhideWhenUsed="1"/>
     <w:lsdException w:name="Table Grid" w:uiPriority="39"/>
@@ -706,6 +1039,12 @@
     <w:lsdException w:name="List Table 5 Dark Accent 6" w:uiPriority="50"/>
     <w:lsdException w:name="List Table 6 Colorful Accent 6" w:uiPriority="51"/>
     <w:lsdException w:name="List Table 7 Colorful Accent 6" w:uiPriority="52"/>
+    <w:lsdException w:name="Mention" w:semiHidden="1" w:unhideWhenUsed="1"/>
+    <w:lsdException w:name="Smart Hyperlink" w:semiHidden="1" w:unhideWhenUsed="1"/>
+    <w:lsdException w:name="Hashtag" w:semiHidden="1" w:unhideWhenUsed="1"/>
+    <w:lsdException w:name="Unresolved Mention" w:semiHidden="1" w:unhideWhenUsed="1"/>
+    <w:lsdException w:name="Smart Link" w:semiHidden="1" w:unhideWhenUsed="1"/>
+    <w:lsdException w:name="Smart Link Error" w:semiHidden="1" w:unhideWhenUsed="1"/>
   </w:latentStyles>
   <w:style w:type="paragraph" w:default="1" w:styleId="Normal">
     <w:name w:val="Normal"/>
@@ -748,6 +1087,18 @@
       <w:ind w:left="720"/>
       <w:contextualSpacing/>
     </w:pPr>
+  </w:style>
+  <w:style w:type="character" w:styleId="Hyperlink">
+    <w:name w:val="Hyperlink"/>
+    <w:basedOn w:val="Fontepargpadro"/>
+    <w:uiPriority w:val="99"/>
+    <w:semiHidden/>
+    <w:unhideWhenUsed/>
+    <w:rsid w:val="002613E1"/>
+    <w:rPr>
+      <w:color w:val="0000FF"/>
+      <w:u w:val="single"/>
+    </w:rPr>
   </w:style>
 </w:styles>
 </file>

</xml_diff>